<commit_message>
Weitere Fragen an Betreuer05
</commit_message>
<xml_diff>
--- a/Protokolle/BetreuerTreff-05.docx
+++ b/Protokolle/BetreuerTreff-05.docx
@@ -18,6 +18,14 @@
           <w:lang w:val="de-DE"/>
         </w:rPr>
         <w:t xml:space="preserve">Treffen mit Betreuern </w:t>
+      </w:r>
+      <w:r>
+        <w:rPr>
+          <w:b/>
+          <w:bCs/>
+          <w:lang w:val="de-DE"/>
+        </w:rPr>
+        <w:t>1</w:t>
       </w:r>
       <w:r>
         <w:rPr>
@@ -30,7 +38,7 @@
           <w:szCs w:val="24"/>
           <w:lang w:val="de-DE"/>
         </w:rPr>
-        <w:t>07</w:t>
+        <w:t>0</w:t>
       </w:r>
       <w:r>
         <w:rPr>
@@ -128,6 +136,10 @@
     <w:p>
       <w:pPr>
         <w:pStyle w:val="Normal"/>
+        <w:numPr>
+          <w:ilvl w:val="0"/>
+          <w:numId w:val="1"/>
+        </w:numPr>
         <w:bidi w:val="0"/>
         <w:jc w:val="left"/>
         <w:rPr>
@@ -138,6 +150,27 @@
         <w:rPr>
           <w:lang w:val="de-DE"/>
         </w:rPr>
+        <w:t>Welches Programm für Entwurf, draw.io? PlantUML? LuciChart?</w:t>
+      </w:r>
+    </w:p>
+    <w:p>
+      <w:pPr>
+        <w:pStyle w:val="Normal"/>
+        <w:numPr>
+          <w:ilvl w:val="0"/>
+          <w:numId w:val="1"/>
+        </w:numPr>
+        <w:bidi w:val="0"/>
+        <w:jc w:val="left"/>
+        <w:rPr>
+          <w:lang w:val="de-DE"/>
+        </w:rPr>
+      </w:pPr>
+      <w:r>
+        <w:rPr>
+          <w:lang w:val="de-DE"/>
+        </w:rPr>
+        <w:t>Wie Änderungen dokumentieren?</w:t>
       </w:r>
     </w:p>
     <w:sectPr>

</xml_diff>